<commit_message>
Regenerate documents with updated level-of-effort estimates and refine presales artifacts
Updated level-of-effort CSV files and regenerated all output documents for both solution-template and intelligent-document-processing. Replaced outdated presales documents (business-case, executive-presentation, requirements-questionnaire, roi-calculator) with streamlined artifacts (discovery-questionnaire, solution-briefing). Enhanced statement-of-work with expanded content and improved template generation scripts.
</commit_message>
<xml_diff>
--- a/solution-template/sample-provider/sample-category/sample-solution/delivery/detailed-design.docx
+++ b/solution-template/sample-provider/sample-category/sample-solution/delivery/detailed-design.docx
@@ -860,6 +860,9 @@
             </w:tcMar>
           </w:tcPr>
           <w:p>
+            <w:pPr>
+              <w:spacing w:before="80" w:after="80"/>
+            </w:pPr>
             <w:r>
               <w:rPr>
                 <w:rFonts w:ascii="Times New Roman" w:hAnsi="Times New Roman"/>
@@ -886,6 +889,9 @@
             </w:tcMar>
           </w:tcPr>
           <w:p>
+            <w:pPr>
+              <w:spacing w:before="80" w:after="80"/>
+            </w:pPr>
             <w:r>
               <w:rPr>
                 <w:rFonts w:ascii="Times New Roman" w:hAnsi="Times New Roman"/>
@@ -912,6 +918,9 @@
             </w:tcMar>
           </w:tcPr>
           <w:p>
+            <w:pPr>
+              <w:spacing w:before="80" w:after="80"/>
+            </w:pPr>
             <w:r>
               <w:rPr>
                 <w:rFonts w:ascii="Times New Roman" w:hAnsi="Times New Roman"/>
@@ -938,6 +947,9 @@
             </w:tcMar>
           </w:tcPr>
           <w:p>
+            <w:pPr>
+              <w:spacing w:before="80" w:after="80"/>
+            </w:pPr>
             <w:r>
               <w:rPr>
                 <w:rFonts w:ascii="Times New Roman" w:hAnsi="Times New Roman"/>
@@ -964,6 +976,9 @@
             </w:tcMar>
           </w:tcPr>
           <w:p>
+            <w:pPr>
+              <w:spacing w:before="80" w:after="80"/>
+            </w:pPr>
             <w:r>
               <w:rPr>
                 <w:rFonts w:ascii="Times New Roman" w:hAnsi="Times New Roman"/>
@@ -992,6 +1007,9 @@
             </w:tcMar>
           </w:tcPr>
           <w:p>
+            <w:pPr>
+              <w:spacing w:before="80" w:after="80"/>
+            </w:pPr>
             <w:r>
               <w:rPr>
                 <w:rFonts w:ascii="Times New Roman" w:hAnsi="Times New Roman"/>
@@ -1018,6 +1036,9 @@
             </w:tcMar>
           </w:tcPr>
           <w:p>
+            <w:pPr>
+              <w:spacing w:before="80" w:after="80"/>
+            </w:pPr>
             <w:r>
               <w:rPr>
                 <w:rFonts w:ascii="Times New Roman" w:hAnsi="Times New Roman"/>
@@ -1044,6 +1065,9 @@
             </w:tcMar>
           </w:tcPr>
           <w:p>
+            <w:pPr>
+              <w:spacing w:before="80" w:after="80"/>
+            </w:pPr>
             <w:r>
               <w:rPr>
                 <w:rFonts w:ascii="Times New Roman" w:hAnsi="Times New Roman"/>
@@ -1070,6 +1094,9 @@
             </w:tcMar>
           </w:tcPr>
           <w:p>
+            <w:pPr>
+              <w:spacing w:before="80" w:after="80"/>
+            </w:pPr>
             <w:r>
               <w:rPr>
                 <w:rFonts w:ascii="Times New Roman" w:hAnsi="Times New Roman"/>
@@ -1096,6 +1123,9 @@
             </w:tcMar>
           </w:tcPr>
           <w:p>
+            <w:pPr>
+              <w:spacing w:before="80" w:after="80"/>
+            </w:pPr>
             <w:r>
               <w:rPr>
                 <w:rFonts w:ascii="Times New Roman" w:hAnsi="Times New Roman"/>
@@ -1124,6 +1154,9 @@
             </w:tcMar>
           </w:tcPr>
           <w:p>
+            <w:pPr>
+              <w:spacing w:before="80" w:after="80"/>
+            </w:pPr>
             <w:r>
               <w:rPr>
                 <w:rFonts w:ascii="Times New Roman" w:hAnsi="Times New Roman"/>
@@ -1150,6 +1183,9 @@
             </w:tcMar>
           </w:tcPr>
           <w:p>
+            <w:pPr>
+              <w:spacing w:before="80" w:after="80"/>
+            </w:pPr>
             <w:r>
               <w:rPr>
                 <w:rFonts w:ascii="Times New Roman" w:hAnsi="Times New Roman"/>
@@ -1176,6 +1212,9 @@
             </w:tcMar>
           </w:tcPr>
           <w:p>
+            <w:pPr>
+              <w:spacing w:before="80" w:after="80"/>
+            </w:pPr>
             <w:r>
               <w:rPr>
                 <w:rFonts w:ascii="Times New Roman" w:hAnsi="Times New Roman"/>
@@ -1202,6 +1241,9 @@
             </w:tcMar>
           </w:tcPr>
           <w:p>
+            <w:pPr>
+              <w:spacing w:before="80" w:after="80"/>
+            </w:pPr>
             <w:r>
               <w:rPr>
                 <w:rFonts w:ascii="Times New Roman" w:hAnsi="Times New Roman"/>
@@ -1228,6 +1270,9 @@
             </w:tcMar>
           </w:tcPr>
           <w:p>
+            <w:pPr>
+              <w:spacing w:before="80" w:after="80"/>
+            </w:pPr>
             <w:r>
               <w:rPr>
                 <w:rFonts w:ascii="Times New Roman" w:hAnsi="Times New Roman"/>
@@ -1443,6 +1488,9 @@
             </w:tcMar>
           </w:tcPr>
           <w:p>
+            <w:pPr>
+              <w:spacing w:before="80" w:after="80"/>
+            </w:pPr>
             <w:r>
               <w:rPr>
                 <w:rFonts w:ascii="Times New Roman" w:hAnsi="Times New Roman"/>
@@ -1469,6 +1517,9 @@
             </w:tcMar>
           </w:tcPr>
           <w:p>
+            <w:pPr>
+              <w:spacing w:before="80" w:after="80"/>
+            </w:pPr>
             <w:r>
               <w:rPr>
                 <w:rFonts w:ascii="Times New Roman" w:hAnsi="Times New Roman"/>
@@ -1495,6 +1546,9 @@
             </w:tcMar>
           </w:tcPr>
           <w:p>
+            <w:pPr>
+              <w:spacing w:before="80" w:after="80"/>
+            </w:pPr>
             <w:r>
               <w:rPr>
                 <w:rFonts w:ascii="Times New Roman" w:hAnsi="Times New Roman"/>
@@ -1521,6 +1575,9 @@
             </w:tcMar>
           </w:tcPr>
           <w:p>
+            <w:pPr>
+              <w:spacing w:before="80" w:after="80"/>
+            </w:pPr>
             <w:r>
               <w:rPr>
                 <w:rFonts w:ascii="Times New Roman" w:hAnsi="Times New Roman"/>
@@ -1547,6 +1604,9 @@
             </w:tcMar>
           </w:tcPr>
           <w:p>
+            <w:pPr>
+              <w:spacing w:before="80" w:after="80"/>
+            </w:pPr>
             <w:r>
               <w:rPr>
                 <w:rFonts w:ascii="Times New Roman" w:hAnsi="Times New Roman"/>
@@ -1575,6 +1635,9 @@
             </w:tcMar>
           </w:tcPr>
           <w:p>
+            <w:pPr>
+              <w:spacing w:before="80" w:after="80"/>
+            </w:pPr>
             <w:r>
               <w:rPr>
                 <w:rFonts w:ascii="Times New Roman" w:hAnsi="Times New Roman"/>
@@ -1601,6 +1664,9 @@
             </w:tcMar>
           </w:tcPr>
           <w:p>
+            <w:pPr>
+              <w:spacing w:before="80" w:after="80"/>
+            </w:pPr>
             <w:r>
               <w:rPr>
                 <w:rFonts w:ascii="Times New Roman" w:hAnsi="Times New Roman"/>
@@ -1627,6 +1693,9 @@
             </w:tcMar>
           </w:tcPr>
           <w:p>
+            <w:pPr>
+              <w:spacing w:before="80" w:after="80"/>
+            </w:pPr>
             <w:r>
               <w:rPr>
                 <w:rFonts w:ascii="Times New Roman" w:hAnsi="Times New Roman"/>
@@ -1653,6 +1722,9 @@
             </w:tcMar>
           </w:tcPr>
           <w:p>
+            <w:pPr>
+              <w:spacing w:before="80" w:after="80"/>
+            </w:pPr>
             <w:r>
               <w:rPr>
                 <w:rFonts w:ascii="Times New Roman" w:hAnsi="Times New Roman"/>
@@ -1679,6 +1751,9 @@
             </w:tcMar>
           </w:tcPr>
           <w:p>
+            <w:pPr>
+              <w:spacing w:before="80" w:after="80"/>
+            </w:pPr>
             <w:r>
               <w:rPr>
                 <w:rFonts w:ascii="Times New Roman" w:hAnsi="Times New Roman"/>
@@ -1707,6 +1782,9 @@
             </w:tcMar>
           </w:tcPr>
           <w:p>
+            <w:pPr>
+              <w:spacing w:before="80" w:after="80"/>
+            </w:pPr>
             <w:r>
               <w:rPr>
                 <w:rFonts w:ascii="Times New Roman" w:hAnsi="Times New Roman"/>
@@ -1733,6 +1811,9 @@
             </w:tcMar>
           </w:tcPr>
           <w:p>
+            <w:pPr>
+              <w:spacing w:before="80" w:after="80"/>
+            </w:pPr>
             <w:r>
               <w:rPr>
                 <w:rFonts w:ascii="Times New Roman" w:hAnsi="Times New Roman"/>
@@ -1759,6 +1840,9 @@
             </w:tcMar>
           </w:tcPr>
           <w:p>
+            <w:pPr>
+              <w:spacing w:before="80" w:after="80"/>
+            </w:pPr>
             <w:r>
               <w:rPr>
                 <w:rFonts w:ascii="Times New Roman" w:hAnsi="Times New Roman"/>
@@ -1785,6 +1869,9 @@
             </w:tcMar>
           </w:tcPr>
           <w:p>
+            <w:pPr>
+              <w:spacing w:before="80" w:after="80"/>
+            </w:pPr>
             <w:r>
               <w:rPr>
                 <w:rFonts w:ascii="Times New Roman" w:hAnsi="Times New Roman"/>
@@ -1811,6 +1898,9 @@
             </w:tcMar>
           </w:tcPr>
           <w:p>
+            <w:pPr>
+              <w:spacing w:before="80" w:after="80"/>
+            </w:pPr>
             <w:r>
               <w:rPr>
                 <w:rFonts w:ascii="Times New Roman" w:hAnsi="Times New Roman"/>
@@ -2224,6 +2314,9 @@
             </w:tcMar>
           </w:tcPr>
           <w:p>
+            <w:pPr>
+              <w:spacing w:before="80" w:after="80"/>
+            </w:pPr>
             <w:r>
               <w:rPr>
                 <w:rFonts w:ascii="Times New Roman" w:hAnsi="Times New Roman"/>
@@ -2250,6 +2343,9 @@
             </w:tcMar>
           </w:tcPr>
           <w:p>
+            <w:pPr>
+              <w:spacing w:before="80" w:after="80"/>
+            </w:pPr>
             <w:r>
               <w:rPr>
                 <w:rFonts w:ascii="Times New Roman" w:hAnsi="Times New Roman"/>
@@ -2276,6 +2372,9 @@
             </w:tcMar>
           </w:tcPr>
           <w:p>
+            <w:pPr>
+              <w:spacing w:before="80" w:after="80"/>
+            </w:pPr>
             <w:r>
               <w:rPr>
                 <w:rFonts w:ascii="Times New Roman" w:hAnsi="Times New Roman"/>
@@ -2302,6 +2401,9 @@
             </w:tcMar>
           </w:tcPr>
           <w:p>
+            <w:pPr>
+              <w:spacing w:before="80" w:after="80"/>
+            </w:pPr>
             <w:r>
               <w:rPr>
                 <w:rFonts w:ascii="Times New Roman" w:hAnsi="Times New Roman"/>
@@ -2328,6 +2430,9 @@
             </w:tcMar>
           </w:tcPr>
           <w:p>
+            <w:pPr>
+              <w:spacing w:before="80" w:after="80"/>
+            </w:pPr>
             <w:r>
               <w:rPr>
                 <w:rFonts w:ascii="Times New Roman" w:hAnsi="Times New Roman"/>
@@ -2354,6 +2459,9 @@
             </w:tcMar>
           </w:tcPr>
           <w:p>
+            <w:pPr>
+              <w:spacing w:before="80" w:after="80"/>
+            </w:pPr>
             <w:r>
               <w:rPr>
                 <w:rFonts w:ascii="Times New Roman" w:hAnsi="Times New Roman"/>
@@ -2382,6 +2490,9 @@
             </w:tcMar>
           </w:tcPr>
           <w:p>
+            <w:pPr>
+              <w:spacing w:before="80" w:after="80"/>
+            </w:pPr>
             <w:r>
               <w:rPr>
                 <w:rFonts w:ascii="Times New Roman" w:hAnsi="Times New Roman"/>
@@ -2408,6 +2519,9 @@
             </w:tcMar>
           </w:tcPr>
           <w:p>
+            <w:pPr>
+              <w:spacing w:before="80" w:after="80"/>
+            </w:pPr>
             <w:r>
               <w:rPr>
                 <w:rFonts w:ascii="Times New Roman" w:hAnsi="Times New Roman"/>
@@ -2434,6 +2548,9 @@
             </w:tcMar>
           </w:tcPr>
           <w:p>
+            <w:pPr>
+              <w:spacing w:before="80" w:after="80"/>
+            </w:pPr>
             <w:r>
               <w:rPr>
                 <w:rFonts w:ascii="Times New Roman" w:hAnsi="Times New Roman"/>
@@ -2460,6 +2577,9 @@
             </w:tcMar>
           </w:tcPr>
           <w:p>
+            <w:pPr>
+              <w:spacing w:before="80" w:after="80"/>
+            </w:pPr>
             <w:r>
               <w:rPr>
                 <w:rFonts w:ascii="Times New Roman" w:hAnsi="Times New Roman"/>
@@ -2486,6 +2606,9 @@
             </w:tcMar>
           </w:tcPr>
           <w:p>
+            <w:pPr>
+              <w:spacing w:before="80" w:after="80"/>
+            </w:pPr>
             <w:r>
               <w:rPr>
                 <w:rFonts w:ascii="Times New Roman" w:hAnsi="Times New Roman"/>
@@ -2512,6 +2635,9 @@
             </w:tcMar>
           </w:tcPr>
           <w:p>
+            <w:pPr>
+              <w:spacing w:before="80" w:after="80"/>
+            </w:pPr>
             <w:r>
               <w:rPr>
                 <w:rFonts w:ascii="Times New Roman" w:hAnsi="Times New Roman"/>
@@ -2825,6 +2951,9 @@
             </w:tcMar>
           </w:tcPr>
           <w:p>
+            <w:pPr>
+              <w:spacing w:before="80" w:after="80"/>
+            </w:pPr>
             <w:r>
               <w:rPr>
                 <w:rFonts w:ascii="Times New Roman" w:hAnsi="Times New Roman"/>
@@ -2851,6 +2980,9 @@
             </w:tcMar>
           </w:tcPr>
           <w:p>
+            <w:pPr>
+              <w:spacing w:before="80" w:after="80"/>
+            </w:pPr>
             <w:r>
               <w:rPr>
                 <w:rFonts w:ascii="Times New Roman" w:hAnsi="Times New Roman"/>
@@ -2877,6 +3009,9 @@
             </w:tcMar>
           </w:tcPr>
           <w:p>
+            <w:pPr>
+              <w:spacing w:before="80" w:after="80"/>
+            </w:pPr>
             <w:r>
               <w:rPr>
                 <w:rFonts w:ascii="Times New Roman" w:hAnsi="Times New Roman"/>
@@ -2903,6 +3038,9 @@
             </w:tcMar>
           </w:tcPr>
           <w:p>
+            <w:pPr>
+              <w:spacing w:before="80" w:after="80"/>
+            </w:pPr>
             <w:r>
               <w:rPr>
                 <w:rFonts w:ascii="Times New Roman" w:hAnsi="Times New Roman"/>
@@ -2929,6 +3067,9 @@
             </w:tcMar>
           </w:tcPr>
           <w:p>
+            <w:pPr>
+              <w:spacing w:before="80" w:after="80"/>
+            </w:pPr>
             <w:r>
               <w:rPr>
                 <w:rFonts w:ascii="Times New Roman" w:hAnsi="Times New Roman"/>
@@ -2955,6 +3096,9 @@
             </w:tcMar>
           </w:tcPr>
           <w:p>
+            <w:pPr>
+              <w:spacing w:before="80" w:after="80"/>
+            </w:pPr>
             <w:r>
               <w:rPr>
                 <w:rFonts w:ascii="Times New Roman" w:hAnsi="Times New Roman"/>
@@ -2983,6 +3127,9 @@
             </w:tcMar>
           </w:tcPr>
           <w:p>
+            <w:pPr>
+              <w:spacing w:before="80" w:after="80"/>
+            </w:pPr>
             <w:r>
               <w:rPr>
                 <w:rFonts w:ascii="Times New Roman" w:hAnsi="Times New Roman"/>
@@ -3009,6 +3156,9 @@
             </w:tcMar>
           </w:tcPr>
           <w:p>
+            <w:pPr>
+              <w:spacing w:before="80" w:after="80"/>
+            </w:pPr>
             <w:r>
               <w:rPr>
                 <w:rFonts w:ascii="Times New Roman" w:hAnsi="Times New Roman"/>
@@ -3035,6 +3185,9 @@
             </w:tcMar>
           </w:tcPr>
           <w:p>
+            <w:pPr>
+              <w:spacing w:before="80" w:after="80"/>
+            </w:pPr>
             <w:r>
               <w:rPr>
                 <w:rFonts w:ascii="Times New Roman" w:hAnsi="Times New Roman"/>
@@ -3061,6 +3214,9 @@
             </w:tcMar>
           </w:tcPr>
           <w:p>
+            <w:pPr>
+              <w:spacing w:before="80" w:after="80"/>
+            </w:pPr>
             <w:r>
               <w:rPr>
                 <w:rFonts w:ascii="Times New Roman" w:hAnsi="Times New Roman"/>
@@ -3087,6 +3243,9 @@
             </w:tcMar>
           </w:tcPr>
           <w:p>
+            <w:pPr>
+              <w:spacing w:before="80" w:after="80"/>
+            </w:pPr>
             <w:r>
               <w:rPr>
                 <w:rFonts w:ascii="Times New Roman" w:hAnsi="Times New Roman"/>
@@ -3113,6 +3272,9 @@
             </w:tcMar>
           </w:tcPr>
           <w:p>
+            <w:pPr>
+              <w:spacing w:before="80" w:after="80"/>
+            </w:pPr>
             <w:r>
               <w:rPr>
                 <w:rFonts w:ascii="Times New Roman" w:hAnsi="Times New Roman"/>
@@ -3426,6 +3588,9 @@
             </w:tcMar>
           </w:tcPr>
           <w:p>
+            <w:pPr>
+              <w:spacing w:before="80" w:after="80"/>
+            </w:pPr>
             <w:r>
               <w:rPr>
                 <w:rFonts w:ascii="Times New Roman" w:hAnsi="Times New Roman"/>
@@ -3452,6 +3617,9 @@
             </w:tcMar>
           </w:tcPr>
           <w:p>
+            <w:pPr>
+              <w:spacing w:before="80" w:after="80"/>
+            </w:pPr>
             <w:r>
               <w:rPr>
                 <w:rFonts w:ascii="Times New Roman" w:hAnsi="Times New Roman"/>
@@ -3478,6 +3646,9 @@
             </w:tcMar>
           </w:tcPr>
           <w:p>
+            <w:pPr>
+              <w:spacing w:before="80" w:after="80"/>
+            </w:pPr>
             <w:r>
               <w:rPr>
                 <w:rFonts w:ascii="Times New Roman" w:hAnsi="Times New Roman"/>
@@ -3504,6 +3675,9 @@
             </w:tcMar>
           </w:tcPr>
           <w:p>
+            <w:pPr>
+              <w:spacing w:before="80" w:after="80"/>
+            </w:pPr>
             <w:r>
               <w:rPr>
                 <w:rFonts w:ascii="Times New Roman" w:hAnsi="Times New Roman"/>
@@ -3530,6 +3704,9 @@
             </w:tcMar>
           </w:tcPr>
           <w:p>
+            <w:pPr>
+              <w:spacing w:before="80" w:after="80"/>
+            </w:pPr>
             <w:r>
               <w:rPr>
                 <w:rFonts w:ascii="Times New Roman" w:hAnsi="Times New Roman"/>
@@ -3556,6 +3733,9 @@
             </w:tcMar>
           </w:tcPr>
           <w:p>
+            <w:pPr>
+              <w:spacing w:before="80" w:after="80"/>
+            </w:pPr>
             <w:r>
               <w:rPr>
                 <w:rFonts w:ascii="Times New Roman" w:hAnsi="Times New Roman"/>
@@ -3584,6 +3764,9 @@
             </w:tcMar>
           </w:tcPr>
           <w:p>
+            <w:pPr>
+              <w:spacing w:before="80" w:after="80"/>
+            </w:pPr>
             <w:r>
               <w:rPr>
                 <w:rFonts w:ascii="Times New Roman" w:hAnsi="Times New Roman"/>
@@ -3610,6 +3793,9 @@
             </w:tcMar>
           </w:tcPr>
           <w:p>
+            <w:pPr>
+              <w:spacing w:before="80" w:after="80"/>
+            </w:pPr>
             <w:r>
               <w:rPr>
                 <w:rFonts w:ascii="Times New Roman" w:hAnsi="Times New Roman"/>
@@ -3636,6 +3822,9 @@
             </w:tcMar>
           </w:tcPr>
           <w:p>
+            <w:pPr>
+              <w:spacing w:before="80" w:after="80"/>
+            </w:pPr>
             <w:r>
               <w:rPr>
                 <w:rFonts w:ascii="Times New Roman" w:hAnsi="Times New Roman"/>
@@ -3662,6 +3851,9 @@
             </w:tcMar>
           </w:tcPr>
           <w:p>
+            <w:pPr>
+              <w:spacing w:before="80" w:after="80"/>
+            </w:pPr>
             <w:r>
               <w:rPr>
                 <w:rFonts w:ascii="Times New Roman" w:hAnsi="Times New Roman"/>
@@ -3688,6 +3880,9 @@
             </w:tcMar>
           </w:tcPr>
           <w:p>
+            <w:pPr>
+              <w:spacing w:before="80" w:after="80"/>
+            </w:pPr>
             <w:r>
               <w:rPr>
                 <w:rFonts w:ascii="Times New Roman" w:hAnsi="Times New Roman"/>
@@ -3714,6 +3909,9 @@
             </w:tcMar>
           </w:tcPr>
           <w:p>
+            <w:pPr>
+              <w:spacing w:before="80" w:after="80"/>
+            </w:pPr>
             <w:r>
               <w:rPr>
                 <w:rFonts w:ascii="Times New Roman" w:hAnsi="Times New Roman"/>
@@ -3962,6 +4160,9 @@
             </w:tcMar>
           </w:tcPr>
           <w:p>
+            <w:pPr>
+              <w:spacing w:before="80" w:after="80"/>
+            </w:pPr>
             <w:r>
               <w:rPr>
                 <w:rFonts w:ascii="Times New Roman" w:hAnsi="Times New Roman"/>
@@ -3988,6 +4189,9 @@
             </w:tcMar>
           </w:tcPr>
           <w:p>
+            <w:pPr>
+              <w:spacing w:before="80" w:after="80"/>
+            </w:pPr>
             <w:r>
               <w:rPr>
                 <w:rFonts w:ascii="Times New Roman" w:hAnsi="Times New Roman"/>
@@ -4014,6 +4218,9 @@
             </w:tcMar>
           </w:tcPr>
           <w:p>
+            <w:pPr>
+              <w:spacing w:before="80" w:after="80"/>
+            </w:pPr>
             <w:r>
               <w:rPr>
                 <w:rFonts w:ascii="Times New Roman" w:hAnsi="Times New Roman"/>
@@ -4040,6 +4247,9 @@
             </w:tcMar>
           </w:tcPr>
           <w:p>
+            <w:pPr>
+              <w:spacing w:before="80" w:after="80"/>
+            </w:pPr>
             <w:r>
               <w:rPr>
                 <w:rFonts w:ascii="Times New Roman" w:hAnsi="Times New Roman"/>
@@ -4066,6 +4276,9 @@
             </w:tcMar>
           </w:tcPr>
           <w:p>
+            <w:pPr>
+              <w:spacing w:before="80" w:after="80"/>
+            </w:pPr>
             <w:r>
               <w:rPr>
                 <w:rFonts w:ascii="Times New Roman" w:hAnsi="Times New Roman"/>
@@ -4092,6 +4305,9 @@
             </w:tcMar>
           </w:tcPr>
           <w:p>
+            <w:pPr>
+              <w:spacing w:before="80" w:after="80"/>
+            </w:pPr>
             <w:r>
               <w:rPr>
                 <w:rFonts w:ascii="Times New Roman" w:hAnsi="Times New Roman"/>
@@ -4120,6 +4336,9 @@
             </w:tcMar>
           </w:tcPr>
           <w:p>
+            <w:pPr>
+              <w:spacing w:before="80" w:after="80"/>
+            </w:pPr>
             <w:r>
               <w:rPr>
                 <w:rFonts w:ascii="Times New Roman" w:hAnsi="Times New Roman"/>
@@ -4146,6 +4365,9 @@
             </w:tcMar>
           </w:tcPr>
           <w:p>
+            <w:pPr>
+              <w:spacing w:before="80" w:after="80"/>
+            </w:pPr>
             <w:r>
               <w:rPr>
                 <w:rFonts w:ascii="Times New Roman" w:hAnsi="Times New Roman"/>
@@ -4172,6 +4394,9 @@
             </w:tcMar>
           </w:tcPr>
           <w:p>
+            <w:pPr>
+              <w:spacing w:before="80" w:after="80"/>
+            </w:pPr>
             <w:r>
               <w:rPr>
                 <w:rFonts w:ascii="Times New Roman" w:hAnsi="Times New Roman"/>
@@ -4198,6 +4423,9 @@
             </w:tcMar>
           </w:tcPr>
           <w:p>
+            <w:pPr>
+              <w:spacing w:before="80" w:after="80"/>
+            </w:pPr>
             <w:r>
               <w:rPr>
                 <w:rFonts w:ascii="Times New Roman" w:hAnsi="Times New Roman"/>
@@ -4224,6 +4452,9 @@
             </w:tcMar>
           </w:tcPr>
           <w:p>
+            <w:pPr>
+              <w:spacing w:before="80" w:after="80"/>
+            </w:pPr>
             <w:r>
               <w:rPr>
                 <w:rFonts w:ascii="Times New Roman" w:hAnsi="Times New Roman"/>
@@ -4250,6 +4481,9 @@
             </w:tcMar>
           </w:tcPr>
           <w:p>
+            <w:pPr>
+              <w:spacing w:before="80" w:after="80"/>
+            </w:pPr>
             <w:r>
               <w:rPr>
                 <w:rFonts w:ascii="Times New Roman" w:hAnsi="Times New Roman"/>
@@ -5595,6 +5829,9 @@
             </w:tcMar>
           </w:tcPr>
           <w:p>
+            <w:pPr>
+              <w:spacing w:before="80" w:after="80"/>
+            </w:pPr>
             <w:r>
               <w:rPr>
                 <w:rFonts w:ascii="Times New Roman" w:hAnsi="Times New Roman"/>
@@ -5621,6 +5858,9 @@
             </w:tcMar>
           </w:tcPr>
           <w:p>
+            <w:pPr>
+              <w:spacing w:before="80" w:after="80"/>
+            </w:pPr>
             <w:r>
               <w:rPr>
                 <w:rFonts w:ascii="Times New Roman" w:hAnsi="Times New Roman"/>
@@ -5647,6 +5887,9 @@
             </w:tcMar>
           </w:tcPr>
           <w:p>
+            <w:pPr>
+              <w:spacing w:before="80" w:after="80"/>
+            </w:pPr>
             <w:r>
               <w:rPr>
                 <w:rFonts w:ascii="Times New Roman" w:hAnsi="Times New Roman"/>
@@ -5673,6 +5916,9 @@
             </w:tcMar>
           </w:tcPr>
           <w:p>
+            <w:pPr>
+              <w:spacing w:before="80" w:after="80"/>
+            </w:pPr>
             <w:r>
               <w:rPr>
                 <w:rFonts w:ascii="Times New Roman" w:hAnsi="Times New Roman"/>
@@ -5699,6 +5945,9 @@
             </w:tcMar>
           </w:tcPr>
           <w:p>
+            <w:pPr>
+              <w:spacing w:before="80" w:after="80"/>
+            </w:pPr>
             <w:r>
               <w:rPr>
                 <w:rFonts w:ascii="Times New Roman" w:hAnsi="Times New Roman"/>
@@ -5727,6 +5976,9 @@
             </w:tcMar>
           </w:tcPr>
           <w:p>
+            <w:pPr>
+              <w:spacing w:before="80" w:after="80"/>
+            </w:pPr>
             <w:r>
               <w:rPr>
                 <w:rFonts w:ascii="Times New Roman" w:hAnsi="Times New Roman"/>
@@ -5753,6 +6005,9 @@
             </w:tcMar>
           </w:tcPr>
           <w:p>
+            <w:pPr>
+              <w:spacing w:before="80" w:after="80"/>
+            </w:pPr>
             <w:r>
               <w:rPr>
                 <w:rFonts w:ascii="Times New Roman" w:hAnsi="Times New Roman"/>
@@ -5779,6 +6034,9 @@
             </w:tcMar>
           </w:tcPr>
           <w:p>
+            <w:pPr>
+              <w:spacing w:before="80" w:after="80"/>
+            </w:pPr>
             <w:r>
               <w:rPr>
                 <w:rFonts w:ascii="Times New Roman" w:hAnsi="Times New Roman"/>
@@ -5805,6 +6063,9 @@
             </w:tcMar>
           </w:tcPr>
           <w:p>
+            <w:pPr>
+              <w:spacing w:before="80" w:after="80"/>
+            </w:pPr>
             <w:r>
               <w:rPr>
                 <w:rFonts w:ascii="Times New Roman" w:hAnsi="Times New Roman"/>
@@ -5831,6 +6092,9 @@
             </w:tcMar>
           </w:tcPr>
           <w:p>
+            <w:pPr>
+              <w:spacing w:before="80" w:after="80"/>
+            </w:pPr>
             <w:r>
               <w:rPr>
                 <w:rFonts w:ascii="Times New Roman" w:hAnsi="Times New Roman"/>
@@ -6170,6 +6434,9 @@
             </w:tcMar>
           </w:tcPr>
           <w:p>
+            <w:pPr>
+              <w:spacing w:before="80" w:after="80"/>
+            </w:pPr>
             <w:r>
               <w:rPr>
                 <w:rFonts w:ascii="Times New Roman" w:hAnsi="Times New Roman"/>
@@ -6196,6 +6463,9 @@
             </w:tcMar>
           </w:tcPr>
           <w:p>
+            <w:pPr>
+              <w:spacing w:before="80" w:after="80"/>
+            </w:pPr>
             <w:r>
               <w:rPr>
                 <w:rFonts w:ascii="Times New Roman" w:hAnsi="Times New Roman"/>
@@ -6222,6 +6492,9 @@
             </w:tcMar>
           </w:tcPr>
           <w:p>
+            <w:pPr>
+              <w:spacing w:before="80" w:after="80"/>
+            </w:pPr>
             <w:r>
               <w:rPr>
                 <w:rFonts w:ascii="Times New Roman" w:hAnsi="Times New Roman"/>
@@ -6248,6 +6521,9 @@
             </w:tcMar>
           </w:tcPr>
           <w:p>
+            <w:pPr>
+              <w:spacing w:before="80" w:after="80"/>
+            </w:pPr>
             <w:r>
               <w:rPr>
                 <w:rFonts w:ascii="Times New Roman" w:hAnsi="Times New Roman"/>
@@ -6274,6 +6550,9 @@
             </w:tcMar>
           </w:tcPr>
           <w:p>
+            <w:pPr>
+              <w:spacing w:before="80" w:after="80"/>
+            </w:pPr>
             <w:r>
               <w:rPr>
                 <w:rFonts w:ascii="Times New Roman" w:hAnsi="Times New Roman"/>
@@ -6302,6 +6581,9 @@
             </w:tcMar>
           </w:tcPr>
           <w:p>
+            <w:pPr>
+              <w:spacing w:before="80" w:after="80"/>
+            </w:pPr>
             <w:r>
               <w:rPr>
                 <w:rFonts w:ascii="Times New Roman" w:hAnsi="Times New Roman"/>
@@ -6328,6 +6610,9 @@
             </w:tcMar>
           </w:tcPr>
           <w:p>
+            <w:pPr>
+              <w:spacing w:before="80" w:after="80"/>
+            </w:pPr>
             <w:r>
               <w:rPr>
                 <w:rFonts w:ascii="Times New Roman" w:hAnsi="Times New Roman"/>
@@ -6354,6 +6639,9 @@
             </w:tcMar>
           </w:tcPr>
           <w:p>
+            <w:pPr>
+              <w:spacing w:before="80" w:after="80"/>
+            </w:pPr>
             <w:r>
               <w:rPr>
                 <w:rFonts w:ascii="Times New Roman" w:hAnsi="Times New Roman"/>
@@ -6380,6 +6668,9 @@
             </w:tcMar>
           </w:tcPr>
           <w:p>
+            <w:pPr>
+              <w:spacing w:before="80" w:after="80"/>
+            </w:pPr>
             <w:r>
               <w:rPr>
                 <w:rFonts w:ascii="Times New Roman" w:hAnsi="Times New Roman"/>
@@ -6406,6 +6697,9 @@
             </w:tcMar>
           </w:tcPr>
           <w:p>
+            <w:pPr>
+              <w:spacing w:before="80" w:after="80"/>
+            </w:pPr>
             <w:r>
               <w:rPr>
                 <w:rFonts w:ascii="Times New Roman" w:hAnsi="Times New Roman"/>
@@ -6621,6 +6915,9 @@
             </w:tcMar>
           </w:tcPr>
           <w:p>
+            <w:pPr>
+              <w:spacing w:before="80" w:after="80"/>
+            </w:pPr>
             <w:r>
               <w:rPr>
                 <w:rFonts w:ascii="Times New Roman" w:hAnsi="Times New Roman"/>
@@ -6647,6 +6944,9 @@
             </w:tcMar>
           </w:tcPr>
           <w:p>
+            <w:pPr>
+              <w:spacing w:before="80" w:after="80"/>
+            </w:pPr>
             <w:r>
               <w:rPr>
                 <w:rFonts w:ascii="Times New Roman" w:hAnsi="Times New Roman"/>
@@ -6673,6 +6973,9 @@
             </w:tcMar>
           </w:tcPr>
           <w:p>
+            <w:pPr>
+              <w:spacing w:before="80" w:after="80"/>
+            </w:pPr>
             <w:r>
               <w:rPr>
                 <w:rFonts w:ascii="Times New Roman" w:hAnsi="Times New Roman"/>
@@ -6699,6 +7002,9 @@
             </w:tcMar>
           </w:tcPr>
           <w:p>
+            <w:pPr>
+              <w:spacing w:before="80" w:after="80"/>
+            </w:pPr>
             <w:r>
               <w:rPr>
                 <w:rFonts w:ascii="Times New Roman" w:hAnsi="Times New Roman"/>
@@ -6725,6 +7031,9 @@
             </w:tcMar>
           </w:tcPr>
           <w:p>
+            <w:pPr>
+              <w:spacing w:before="80" w:after="80"/>
+            </w:pPr>
             <w:r>
               <w:rPr>
                 <w:rFonts w:ascii="Times New Roman" w:hAnsi="Times New Roman"/>
@@ -6753,6 +7062,9 @@
             </w:tcMar>
           </w:tcPr>
           <w:p>
+            <w:pPr>
+              <w:spacing w:before="80" w:after="80"/>
+            </w:pPr>
             <w:r>
               <w:rPr>
                 <w:rFonts w:ascii="Times New Roman" w:hAnsi="Times New Roman"/>
@@ -6779,6 +7091,9 @@
             </w:tcMar>
           </w:tcPr>
           <w:p>
+            <w:pPr>
+              <w:spacing w:before="80" w:after="80"/>
+            </w:pPr>
             <w:r>
               <w:rPr>
                 <w:rFonts w:ascii="Times New Roman" w:hAnsi="Times New Roman"/>
@@ -6805,6 +7120,9 @@
             </w:tcMar>
           </w:tcPr>
           <w:p>
+            <w:pPr>
+              <w:spacing w:before="80" w:after="80"/>
+            </w:pPr>
             <w:r>
               <w:rPr>
                 <w:rFonts w:ascii="Times New Roman" w:hAnsi="Times New Roman"/>
@@ -6831,6 +7149,9 @@
             </w:tcMar>
           </w:tcPr>
           <w:p>
+            <w:pPr>
+              <w:spacing w:before="80" w:after="80"/>
+            </w:pPr>
             <w:r>
               <w:rPr>
                 <w:rFonts w:ascii="Times New Roman" w:hAnsi="Times New Roman"/>
@@ -6857,6 +7178,9 @@
             </w:tcMar>
           </w:tcPr>
           <w:p>
+            <w:pPr>
+              <w:spacing w:before="80" w:after="80"/>
+            </w:pPr>
             <w:r>
               <w:rPr>
                 <w:rFonts w:ascii="Times New Roman" w:hAnsi="Times New Roman"/>
@@ -7072,6 +7396,9 @@
             </w:tcMar>
           </w:tcPr>
           <w:p>
+            <w:pPr>
+              <w:spacing w:before="80" w:after="80"/>
+            </w:pPr>
             <w:r>
               <w:rPr>
                 <w:rFonts w:ascii="Times New Roman" w:hAnsi="Times New Roman"/>
@@ -7098,6 +7425,9 @@
             </w:tcMar>
           </w:tcPr>
           <w:p>
+            <w:pPr>
+              <w:spacing w:before="80" w:after="80"/>
+            </w:pPr>
             <w:r>
               <w:rPr>
                 <w:rFonts w:ascii="Times New Roman" w:hAnsi="Times New Roman"/>
@@ -7124,6 +7454,9 @@
             </w:tcMar>
           </w:tcPr>
           <w:p>
+            <w:pPr>
+              <w:spacing w:before="80" w:after="80"/>
+            </w:pPr>
             <w:r>
               <w:rPr>
                 <w:rFonts w:ascii="Times New Roman" w:hAnsi="Times New Roman"/>
@@ -7150,6 +7483,9 @@
             </w:tcMar>
           </w:tcPr>
           <w:p>
+            <w:pPr>
+              <w:spacing w:before="80" w:after="80"/>
+            </w:pPr>
             <w:r>
               <w:rPr>
                 <w:rFonts w:ascii="Times New Roman" w:hAnsi="Times New Roman"/>
@@ -7176,6 +7512,9 @@
             </w:tcMar>
           </w:tcPr>
           <w:p>
+            <w:pPr>
+              <w:spacing w:before="80" w:after="80"/>
+            </w:pPr>
             <w:r>
               <w:rPr>
                 <w:rFonts w:ascii="Times New Roman" w:hAnsi="Times New Roman"/>
@@ -7204,6 +7543,9 @@
             </w:tcMar>
           </w:tcPr>
           <w:p>
+            <w:pPr>
+              <w:spacing w:before="80" w:after="80"/>
+            </w:pPr>
             <w:r>
               <w:rPr>
                 <w:rFonts w:ascii="Times New Roman" w:hAnsi="Times New Roman"/>
@@ -7230,6 +7572,9 @@
             </w:tcMar>
           </w:tcPr>
           <w:p>
+            <w:pPr>
+              <w:spacing w:before="80" w:after="80"/>
+            </w:pPr>
             <w:r>
               <w:rPr>
                 <w:rFonts w:ascii="Times New Roman" w:hAnsi="Times New Roman"/>
@@ -7256,6 +7601,9 @@
             </w:tcMar>
           </w:tcPr>
           <w:p>
+            <w:pPr>
+              <w:spacing w:before="80" w:after="80"/>
+            </w:pPr>
             <w:r>
               <w:rPr>
                 <w:rFonts w:ascii="Times New Roman" w:hAnsi="Times New Roman"/>
@@ -7282,6 +7630,9 @@
             </w:tcMar>
           </w:tcPr>
           <w:p>
+            <w:pPr>
+              <w:spacing w:before="80" w:after="80"/>
+            </w:pPr>
             <w:r>
               <w:rPr>
                 <w:rFonts w:ascii="Times New Roman" w:hAnsi="Times New Roman"/>
@@ -7308,6 +7659,9 @@
             </w:tcMar>
           </w:tcPr>
           <w:p>
+            <w:pPr>
+              <w:spacing w:before="80" w:after="80"/>
+            </w:pPr>
             <w:r>
               <w:rPr>
                 <w:rFonts w:ascii="Times New Roman" w:hAnsi="Times New Roman"/>

</xml_diff>